<commit_message>
queries: hasta consulta 4
</commit_message>
<xml_diff>
--- a/Documentacion/Consultas.docx
+++ b/Documentacion/Consultas.docx
@@ -33,11 +33,13 @@
       <w:pPr>
         <w:rPr>
           <w:rFonts w:ascii="Arial" w:hAnsi="Arial" w:cs="Arial"/>
-        </w:rPr>
-      </w:pPr>
-      <w:r>
-        <w:rPr>
-          <w:rFonts w:ascii="Arial" w:hAnsi="Arial" w:cs="Arial"/>
+          <w:u w:val="single"/>
+        </w:rPr>
+      </w:pPr>
+      <w:r>
+        <w:rPr>
+          <w:rFonts w:ascii="Arial" w:hAnsi="Arial" w:cs="Arial"/>
+          <w:u w:val="single"/>
         </w:rPr>
         <w:t>1. Detalle y totales de ventas para la cadena completa y por sucursal, entre fechas.</w:t>
       </w:r>
@@ -58,7 +60,7 @@
         <w:rPr>
           <w:rFonts w:ascii="Arial" w:hAnsi="Arial" w:cs="Arial"/>
         </w:rPr>
-        <w:t>Por sucursal:</w:t>
+        <w:t>Por sucursal (Sucursal 1 en este caso):</w:t>
       </w:r>
     </w:p>
     <w:p>
@@ -254,11 +256,13 @@
       <w:pPr>
         <w:rPr>
           <w:rFonts w:ascii="Arial" w:hAnsi="Arial" w:cs="Arial"/>
-        </w:rPr>
-      </w:pPr>
-      <w:r>
-        <w:rPr>
-          <w:rFonts w:ascii="Arial" w:hAnsi="Arial" w:cs="Arial"/>
+          <w:u w:val="single"/>
+        </w:rPr>
+      </w:pPr>
+      <w:r>
+        <w:rPr>
+          <w:rFonts w:ascii="Arial" w:hAnsi="Arial" w:cs="Arial"/>
+          <w:u w:val="single"/>
         </w:rPr>
         <w:t>2. Detalle y totales de ventas para la cadena completa y por sucursal, por obra social o privados entre fechas.</w:t>
       </w:r>
@@ -495,9 +499,563 @@
           <w:b/>
         </w:rPr>
         <w:t xml:space="preserve"> : /Privado/}}}]},{_id : 0,detalle : 1,totalVenta : 1});</w:t>
+      </w:r>
+    </w:p>
+    <w:p>
+      <w:pPr>
+        <w:rPr>
+          <w:rFonts w:ascii="Arial" w:hAnsi="Arial" w:cs="Arial"/>
+        </w:rPr>
+      </w:pPr>
+      <w:r>
+        <w:rPr>
+          <w:rFonts w:ascii="Arial" w:hAnsi="Arial" w:cs="Arial"/>
+        </w:rPr>
+        <w:t xml:space="preserve">Eliminando </w:t>
+      </w:r>
+      <w:r>
+        <w:rPr>
+          <w:rFonts w:ascii="Arial" w:hAnsi="Arial" w:cs="Arial"/>
+          <w:i/>
+        </w:rPr>
+        <w:t>“</w:t>
+      </w:r>
+      <w:r>
+        <w:rPr>
+          <w:rFonts w:ascii="Arial" w:hAnsi="Arial" w:cs="Arial"/>
+          <w:i/>
+        </w:rPr>
+        <w:t>{</w:t>
+      </w:r>
+      <w:proofErr w:type="gramStart"/>
+      <w:r>
+        <w:rPr>
+          <w:rFonts w:ascii="Arial" w:hAnsi="Arial" w:cs="Arial"/>
+          <w:i/>
+        </w:rPr>
+        <w:t>ticket :</w:t>
+      </w:r>
+      <w:proofErr w:type="gramEnd"/>
+      <w:r>
+        <w:rPr>
+          <w:rFonts w:ascii="Arial" w:hAnsi="Arial" w:cs="Arial"/>
+          <w:i/>
+        </w:rPr>
+        <w:t xml:space="preserve"> {$</w:t>
+      </w:r>
+      <w:proofErr w:type="spellStart"/>
+      <w:r>
+        <w:rPr>
+          <w:rFonts w:ascii="Arial" w:hAnsi="Arial" w:cs="Arial"/>
+          <w:i/>
+        </w:rPr>
+        <w:t>regex</w:t>
+      </w:r>
+      <w:proofErr w:type="spellEnd"/>
+      <w:r>
+        <w:rPr>
+          <w:rFonts w:ascii="Arial" w:hAnsi="Arial" w:cs="Arial"/>
+          <w:i/>
+        </w:rPr>
+        <w:t xml:space="preserve"> : /0003-/}}</w:t>
+      </w:r>
+      <w:r>
+        <w:rPr>
+          <w:rFonts w:ascii="Arial" w:hAnsi="Arial" w:cs="Arial"/>
+          <w:i/>
+        </w:rPr>
+        <w:t xml:space="preserve">” </w:t>
+      </w:r>
+      <w:r>
+        <w:rPr>
+          <w:rFonts w:ascii="Arial" w:hAnsi="Arial" w:cs="Arial"/>
+        </w:rPr>
+        <w:t>obtendremos las ventas por cadena completa ya que no filtramos por sucursal</w:t>
+      </w:r>
+      <w:r>
+        <w:rPr>
+          <w:rFonts w:ascii="Arial" w:hAnsi="Arial" w:cs="Arial"/>
+        </w:rPr>
+        <w:t>.</w:t>
+      </w:r>
+    </w:p>
+    <w:p>
+      <w:pPr>
+        <w:rPr>
+          <w:rFonts w:ascii="Arial" w:hAnsi="Arial" w:cs="Arial"/>
+          <w:u w:val="single"/>
+        </w:rPr>
+      </w:pPr>
+      <w:r>
+        <w:rPr>
+          <w:rFonts w:ascii="Arial" w:hAnsi="Arial" w:cs="Arial"/>
+          <w:u w:val="single"/>
+        </w:rPr>
+        <w:t>3. Detalle y totales de cobranza para la cadena completa y por sucursal, por medio de pago y entre fechas.</w:t>
+      </w:r>
+    </w:p>
+    <w:p>
+      <w:pPr>
+        <w:rPr>
+          <w:rFonts w:ascii="Arial" w:hAnsi="Arial" w:cs="Arial"/>
+        </w:rPr>
+      </w:pPr>
+      <w:r>
+        <w:rPr>
+          <w:rFonts w:ascii="Arial" w:hAnsi="Arial" w:cs="Arial"/>
+        </w:rPr>
+        <w:t>*Por sucursal</w:t>
+      </w:r>
+      <w:r>
+        <w:rPr>
+          <w:rFonts w:ascii="Arial" w:hAnsi="Arial" w:cs="Arial"/>
+        </w:rPr>
+        <w:t>:</w:t>
+      </w:r>
+    </w:p>
+    <w:p>
+      <w:pPr>
+        <w:rPr>
+          <w:rFonts w:ascii="Arial" w:hAnsi="Arial" w:cs="Arial"/>
+          <w:b/>
+        </w:rPr>
+      </w:pPr>
+      <w:proofErr w:type="spellStart"/>
+      <w:r>
+        <w:rPr>
+          <w:rFonts w:ascii="Arial" w:hAnsi="Arial" w:cs="Arial"/>
+          <w:b/>
+        </w:rPr>
+        <w:t>db.Venta.find</w:t>
+      </w:r>
+      <w:proofErr w:type="spellEnd"/>
+      <w:r>
+        <w:rPr>
+          <w:rFonts w:ascii="Arial" w:hAnsi="Arial" w:cs="Arial"/>
+          <w:b/>
+        </w:rPr>
+        <w:t>({$</w:t>
+      </w:r>
+      <w:r>
+        <w:rPr>
+          <w:rFonts w:ascii="Arial" w:hAnsi="Arial" w:cs="Arial"/>
+          <w:b/>
+        </w:rPr>
+        <w:t>and : [{ticket : {$</w:t>
+      </w:r>
+      <w:proofErr w:type="spellStart"/>
+      <w:r>
+        <w:rPr>
+          <w:rFonts w:ascii="Arial" w:hAnsi="Arial" w:cs="Arial"/>
+          <w:b/>
+        </w:rPr>
+        <w:t>regex</w:t>
+      </w:r>
+      <w:proofErr w:type="spellEnd"/>
+      <w:r>
+        <w:rPr>
+          <w:rFonts w:ascii="Arial" w:hAnsi="Arial" w:cs="Arial"/>
+          <w:b/>
+        </w:rPr>
+        <w:t xml:space="preserve"> : /0002</w:t>
+      </w:r>
+      <w:r>
+        <w:rPr>
+          <w:rFonts w:ascii="Arial" w:hAnsi="Arial" w:cs="Arial"/>
+          <w:b/>
+        </w:rPr>
+        <w:t>-/}},{fecha : {$</w:t>
+      </w:r>
+      <w:proofErr w:type="spellStart"/>
+      <w:r>
+        <w:rPr>
+          <w:rFonts w:ascii="Arial" w:hAnsi="Arial" w:cs="Arial"/>
+          <w:b/>
+        </w:rPr>
+        <w:t>gte</w:t>
+      </w:r>
+      <w:proofErr w:type="spellEnd"/>
+      <w:r>
+        <w:rPr>
+          <w:rFonts w:ascii="Arial" w:hAnsi="Arial" w:cs="Arial"/>
+          <w:b/>
+        </w:rPr>
+        <w:t xml:space="preserve"> : "2018-02-01"}},{fecha : {$</w:t>
+      </w:r>
+      <w:proofErr w:type="spellStart"/>
+      <w:r>
+        <w:rPr>
+          <w:rFonts w:ascii="Arial" w:hAnsi="Arial" w:cs="Arial"/>
+          <w:b/>
+        </w:rPr>
+        <w:t>lte</w:t>
+      </w:r>
+      <w:proofErr w:type="spellEnd"/>
+      <w:r>
+        <w:rPr>
+          <w:rFonts w:ascii="Arial" w:hAnsi="Arial" w:cs="Arial"/>
+          <w:b/>
+        </w:rPr>
+        <w:t xml:space="preserve"> : "2019-12-21"}},{"</w:t>
+      </w:r>
+      <w:proofErr w:type="spellStart"/>
+      <w:r>
+        <w:rPr>
+          <w:rFonts w:ascii="Arial" w:hAnsi="Arial" w:cs="Arial"/>
+          <w:b/>
+        </w:rPr>
+        <w:t>formaDePago</w:t>
+      </w:r>
+      <w:proofErr w:type="spellEnd"/>
+      <w:r>
+        <w:rPr>
+          <w:rFonts w:ascii="Arial" w:hAnsi="Arial" w:cs="Arial"/>
+          <w:b/>
+        </w:rPr>
+        <w:t>" : "Efectivo"}]},{_id : 0,detalle : 1,formaDePago : 1});</w:t>
+      </w:r>
+    </w:p>
+    <w:p>
+      <w:pPr>
+        <w:rPr>
+          <w:rFonts w:ascii="Arial" w:hAnsi="Arial" w:cs="Arial"/>
+        </w:rPr>
+      </w:pPr>
+      <w:r>
+        <w:rPr>
+          <w:rFonts w:ascii="Arial" w:hAnsi="Arial" w:cs="Arial"/>
+        </w:rPr>
+        <w:t xml:space="preserve">Eliminando </w:t>
+      </w:r>
+      <w:r>
+        <w:rPr>
+          <w:rFonts w:ascii="Arial" w:hAnsi="Arial" w:cs="Arial"/>
+          <w:i/>
+        </w:rPr>
+        <w:t>“</w:t>
+      </w:r>
+      <w:r>
+        <w:rPr>
+          <w:rFonts w:ascii="Arial" w:hAnsi="Arial" w:cs="Arial"/>
+          <w:i/>
+        </w:rPr>
+        <w:t>{</w:t>
+      </w:r>
+      <w:proofErr w:type="gramStart"/>
+      <w:r>
+        <w:rPr>
+          <w:rFonts w:ascii="Arial" w:hAnsi="Arial" w:cs="Arial"/>
+          <w:i/>
+        </w:rPr>
+        <w:t>ticket :</w:t>
+      </w:r>
+      <w:proofErr w:type="gramEnd"/>
+      <w:r>
+        <w:rPr>
+          <w:rFonts w:ascii="Arial" w:hAnsi="Arial" w:cs="Arial"/>
+          <w:i/>
+        </w:rPr>
+        <w:t xml:space="preserve"> {$</w:t>
+      </w:r>
+      <w:proofErr w:type="spellStart"/>
+      <w:r>
+        <w:rPr>
+          <w:rFonts w:ascii="Arial" w:hAnsi="Arial" w:cs="Arial"/>
+          <w:i/>
+        </w:rPr>
+        <w:t>regex</w:t>
+      </w:r>
+      <w:proofErr w:type="spellEnd"/>
+      <w:r>
+        <w:rPr>
+          <w:rFonts w:ascii="Arial" w:hAnsi="Arial" w:cs="Arial"/>
+          <w:i/>
+        </w:rPr>
+        <w:t xml:space="preserve"> : /0002</w:t>
+      </w:r>
+      <w:r>
+        <w:rPr>
+          <w:rFonts w:ascii="Arial" w:hAnsi="Arial" w:cs="Arial"/>
+          <w:i/>
+        </w:rPr>
+        <w:t xml:space="preserve">-/}}” </w:t>
+      </w:r>
+      <w:r>
+        <w:rPr>
+          <w:rFonts w:ascii="Arial" w:hAnsi="Arial" w:cs="Arial"/>
+        </w:rPr>
+        <w:t>obtendremos las ventas por cadena completa ya que no filtramos por sucursal</w:t>
+      </w:r>
+      <w:r>
+        <w:rPr>
+          <w:rFonts w:ascii="Arial" w:hAnsi="Arial" w:cs="Arial"/>
+        </w:rPr>
+        <w:t>.</w:t>
+      </w:r>
+      <w:r>
+        <w:rPr>
+          <w:rFonts w:ascii="Arial" w:hAnsi="Arial" w:cs="Arial"/>
+        </w:rPr>
+        <w:br/>
+      </w:r>
+      <w:r>
+        <w:rPr>
+          <w:rFonts w:ascii="Arial" w:hAnsi="Arial" w:cs="Arial"/>
+        </w:rPr>
+        <w:t>El medio de pago puede cambiarse por “Tarjeta” para obtener las ventas con ese medio de pago.</w:t>
+      </w:r>
+    </w:p>
+    <w:p>
+      <w:pPr>
+        <w:rPr>
+          <w:rFonts w:ascii="Arial" w:hAnsi="Arial" w:cs="Arial"/>
+          <w:u w:val="single"/>
+        </w:rPr>
+      </w:pPr>
+      <w:r>
+        <w:rPr>
+          <w:rFonts w:ascii="Arial" w:hAnsi="Arial" w:cs="Arial"/>
+          <w:u w:val="single"/>
+        </w:rPr>
+        <w:t>4. Detalle y totales de ventas de productos, total de la cadena y por sucursal, entre fechas, diferenciados entre farmacia y perfumería</w:t>
+      </w:r>
+      <w:r>
+        <w:rPr>
+          <w:rFonts w:ascii="Arial" w:hAnsi="Arial" w:cs="Arial"/>
+          <w:u w:val="single"/>
+        </w:rPr>
+        <w:t>.</w:t>
+      </w:r>
+    </w:p>
+    <w:p>
+      <w:pPr>
+        <w:rPr>
+          <w:rFonts w:ascii="Arial" w:hAnsi="Arial" w:cs="Arial"/>
+          <w:b/>
+        </w:rPr>
+      </w:pPr>
+      <w:proofErr w:type="spellStart"/>
+      <w:r>
+        <w:rPr>
+          <w:rFonts w:ascii="Arial" w:hAnsi="Arial" w:cs="Arial"/>
+          <w:b/>
+        </w:rPr>
+        <w:t>db.Venta.find</w:t>
+      </w:r>
+      <w:proofErr w:type="spellEnd"/>
+      <w:r>
+        <w:rPr>
+          <w:rFonts w:ascii="Arial" w:hAnsi="Arial" w:cs="Arial"/>
+          <w:b/>
+        </w:rPr>
+        <w:t>({$and : [{fecha : {$</w:t>
+      </w:r>
+      <w:proofErr w:type="spellStart"/>
+      <w:r>
+        <w:rPr>
+          <w:rFonts w:ascii="Arial" w:hAnsi="Arial" w:cs="Arial"/>
+          <w:b/>
+        </w:rPr>
+        <w:t>gte</w:t>
+      </w:r>
+      <w:proofErr w:type="spellEnd"/>
+      <w:r>
+        <w:rPr>
+          <w:rFonts w:ascii="Arial" w:hAnsi="Arial" w:cs="Arial"/>
+          <w:b/>
+        </w:rPr>
+        <w:t>: "2018-01-01"}},{fecha : {$</w:t>
+      </w:r>
+      <w:proofErr w:type="spellStart"/>
+      <w:r>
+        <w:rPr>
+          <w:rFonts w:ascii="Arial" w:hAnsi="Arial" w:cs="Arial"/>
+          <w:b/>
+        </w:rPr>
+        <w:t>lte</w:t>
+      </w:r>
+      <w:proofErr w:type="spellEnd"/>
+      <w:r>
+        <w:rPr>
+          <w:rFonts w:ascii="Arial" w:hAnsi="Arial" w:cs="Arial"/>
+          <w:b/>
+        </w:rPr>
+        <w:t xml:space="preserve"> : "2019-08-05"}},{ticket : {$</w:t>
+      </w:r>
+      <w:proofErr w:type="spellStart"/>
+      <w:r>
+        <w:rPr>
+          <w:rFonts w:ascii="Arial" w:hAnsi="Arial" w:cs="Arial"/>
+          <w:b/>
+        </w:rPr>
+        <w:t>regex</w:t>
+      </w:r>
+      <w:proofErr w:type="spellEnd"/>
+      <w:r>
+        <w:rPr>
+          <w:rFonts w:ascii="Arial" w:hAnsi="Arial" w:cs="Arial"/>
+          <w:b/>
+        </w:rPr>
+        <w:t xml:space="preserve"> : /0001-/}}]},{_id : 0,detalle : 1,totalVenta : 1}).</w:t>
+      </w:r>
+      <w:proofErr w:type="spellStart"/>
+      <w:r>
+        <w:rPr>
+          <w:rFonts w:ascii="Arial" w:hAnsi="Arial" w:cs="Arial"/>
+          <w:b/>
+        </w:rPr>
+        <w:t>sort</w:t>
+      </w:r>
+      <w:proofErr w:type="spellEnd"/>
+      <w:r>
+        <w:rPr>
+          <w:rFonts w:ascii="Arial" w:hAnsi="Arial" w:cs="Arial"/>
+          <w:b/>
+        </w:rPr>
+        <w:t>({"</w:t>
+      </w:r>
+      <w:proofErr w:type="spellStart"/>
+      <w:r>
+        <w:rPr>
+          <w:rFonts w:ascii="Arial" w:hAnsi="Arial" w:cs="Arial"/>
+          <w:b/>
+        </w:rPr>
+        <w:t>detalle.producto.esMedicamento</w:t>
+      </w:r>
+      <w:proofErr w:type="spellEnd"/>
+      <w:r>
+        <w:rPr>
+          <w:rFonts w:ascii="Arial" w:hAnsi="Arial" w:cs="Arial"/>
+          <w:b/>
+        </w:rPr>
+        <w:t>" : -1});</w:t>
+      </w:r>
+    </w:p>
+    <w:p>
+      <w:pPr>
+        <w:rPr>
+          <w:rFonts w:ascii="Arial" w:hAnsi="Arial" w:cs="Arial"/>
+        </w:rPr>
+      </w:pPr>
+      <w:r>
+        <w:rPr>
+          <w:rFonts w:ascii="Arial" w:hAnsi="Arial" w:cs="Arial"/>
+          <w:i/>
+        </w:rPr>
+        <w:t>“</w:t>
+      </w:r>
+      <w:proofErr w:type="spellStart"/>
+      <w:proofErr w:type="gramStart"/>
+      <w:r>
+        <w:rPr>
+          <w:rFonts w:ascii="Arial" w:hAnsi="Arial" w:cs="Arial"/>
+          <w:i/>
+        </w:rPr>
+        <w:t>sort</w:t>
+      </w:r>
+      <w:proofErr w:type="spellEnd"/>
+      <w:r>
+        <w:rPr>
+          <w:rFonts w:ascii="Arial" w:hAnsi="Arial" w:cs="Arial"/>
+          <w:i/>
+        </w:rPr>
+        <w:t>(</w:t>
+      </w:r>
+      <w:proofErr w:type="gramEnd"/>
+      <w:r>
+        <w:rPr>
+          <w:rFonts w:ascii="Arial" w:hAnsi="Arial" w:cs="Arial"/>
+          <w:i/>
+        </w:rPr>
+        <w:t>{"</w:t>
+      </w:r>
+      <w:proofErr w:type="spellStart"/>
+      <w:r>
+        <w:rPr>
+          <w:rFonts w:ascii="Arial" w:hAnsi="Arial" w:cs="Arial"/>
+          <w:i/>
+        </w:rPr>
+        <w:t>detalle.producto.esMedicamento</w:t>
+      </w:r>
+      <w:proofErr w:type="spellEnd"/>
+      <w:r>
+        <w:rPr>
+          <w:rFonts w:ascii="Arial" w:hAnsi="Arial" w:cs="Arial"/>
+          <w:i/>
+        </w:rPr>
+        <w:t>" : -1}</w:t>
+      </w:r>
+      <w:r>
+        <w:rPr>
+          <w:rFonts w:ascii="Arial" w:hAnsi="Arial" w:cs="Arial"/>
+          <w:i/>
+        </w:rPr>
+        <w:t>”</w:t>
+      </w:r>
+      <w:r>
+        <w:rPr>
+          <w:rFonts w:ascii="Arial" w:hAnsi="Arial" w:cs="Arial"/>
+          <w:b/>
+        </w:rPr>
+        <w:t xml:space="preserve"> </w:t>
+      </w:r>
+      <w:r>
+        <w:rPr>
+          <w:rFonts w:ascii="Arial" w:hAnsi="Arial" w:cs="Arial"/>
+        </w:rPr>
+        <w:t>I</w:t>
+      </w:r>
+      <w:r>
+        <w:rPr>
+          <w:rFonts w:ascii="Arial" w:hAnsi="Arial" w:cs="Arial"/>
+        </w:rPr>
+        <w:t xml:space="preserve">mprime primero todas las ventas donde </w:t>
+      </w:r>
+      <w:proofErr w:type="spellStart"/>
+      <w:r>
+        <w:rPr>
+          <w:rFonts w:ascii="Arial" w:hAnsi="Arial" w:cs="Arial"/>
+        </w:rPr>
+        <w:t>esMedicamento</w:t>
+      </w:r>
+      <w:proofErr w:type="spellEnd"/>
+      <w:r>
+        <w:rPr>
+          <w:rFonts w:ascii="Arial" w:hAnsi="Arial" w:cs="Arial"/>
+        </w:rPr>
+        <w:t>= false, es decir de Perfumería, luego, todas las ventas de Farmacia</w:t>
+      </w:r>
+      <w:r>
+        <w:rPr>
+          <w:rFonts w:ascii="Arial" w:hAnsi="Arial" w:cs="Arial"/>
+        </w:rPr>
+        <w:t>.</w:t>
       </w:r>
       <w:bookmarkStart w:id="0" w:name="_GoBack"/>
       <w:bookmarkEnd w:id="0"/>
+    </w:p>
+    <w:p>
+      <w:pPr>
+        <w:rPr>
+          <w:rFonts w:ascii="Arial" w:hAnsi="Arial" w:cs="Arial"/>
+        </w:rPr>
+      </w:pPr>
+    </w:p>
+    <w:p>
+      <w:pPr>
+        <w:rPr>
+          <w:rFonts w:ascii="Arial" w:hAnsi="Arial" w:cs="Arial"/>
+          <w:b/>
+        </w:rPr>
+      </w:pPr>
+    </w:p>
+    <w:p>
+      <w:pPr>
+        <w:rPr>
+          <w:rFonts w:ascii="Arial" w:hAnsi="Arial" w:cs="Arial"/>
+          <w:u w:val="single"/>
+        </w:rPr>
+      </w:pPr>
     </w:p>
     <w:sectPr>
       <w:pgSz w:w="12240" w:h="15840"/>

</xml_diff>

<commit_message>
agrego menu y hasta query 4 implementada y funcionando
</commit_message>
<xml_diff>
--- a/Documentacion/Consultas.docx
+++ b/Documentacion/Consultas.docx
@@ -284,14 +284,12 @@
       <w:pPr>
         <w:rPr>
           <w:rFonts w:ascii="Arial" w:hAnsi="Arial" w:cs="Arial"/>
-          <w:b/>
-        </w:rPr>
-      </w:pPr>
-      <w:proofErr w:type="spellStart"/>
-      <w:r>
-        <w:rPr>
-          <w:rFonts w:ascii="Arial" w:hAnsi="Arial" w:cs="Arial"/>
-          <w:b/>
+        </w:rPr>
+      </w:pPr>
+      <w:proofErr w:type="spellStart"/>
+      <w:r>
+        <w:rPr>
+          <w:rFonts w:ascii="Arial" w:hAnsi="Arial" w:cs="Arial"/>
         </w:rPr>
         <w:t>db.Venta.find</w:t>
       </w:r>
@@ -299,7 +297,6 @@
       <w:r>
         <w:rPr>
           <w:rFonts w:ascii="Arial" w:hAnsi="Arial" w:cs="Arial"/>
-          <w:b/>
         </w:rPr>
         <w:t>({$and : [{fecha : {$</w:t>
       </w:r>
@@ -307,7 +304,6 @@
       <w:r>
         <w:rPr>
           <w:rFonts w:ascii="Arial" w:hAnsi="Arial" w:cs="Arial"/>
-          <w:b/>
         </w:rPr>
         <w:t>gte</w:t>
       </w:r>
@@ -315,7 +311,6 @@
       <w:r>
         <w:rPr>
           <w:rFonts w:ascii="Arial" w:hAnsi="Arial" w:cs="Arial"/>
-          <w:b/>
         </w:rPr>
         <w:t>: "2016-02-01"}},{fecha : {$</w:t>
       </w:r>
@@ -323,7 +318,6 @@
       <w:r>
         <w:rPr>
           <w:rFonts w:ascii="Arial" w:hAnsi="Arial" w:cs="Arial"/>
-          <w:b/>
         </w:rPr>
         <w:t>lte</w:t>
       </w:r>
@@ -331,7 +325,6 @@
       <w:r>
         <w:rPr>
           <w:rFonts w:ascii="Arial" w:hAnsi="Arial" w:cs="Arial"/>
-          <w:b/>
         </w:rPr>
         <w:t xml:space="preserve"> : "2019-03-04"}},{ticket : {$</w:t>
       </w:r>
@@ -339,7 +332,6 @@
       <w:r>
         <w:rPr>
           <w:rFonts w:ascii="Arial" w:hAnsi="Arial" w:cs="Arial"/>
-          <w:b/>
         </w:rPr>
         <w:t>regex</w:t>
       </w:r>
@@ -347,7 +339,6 @@
       <w:r>
         <w:rPr>
           <w:rFonts w:ascii="Arial" w:hAnsi="Arial" w:cs="Arial"/>
-          <w:b/>
         </w:rPr>
         <w:t xml:space="preserve"> : /0001-/}},{"</w:t>
       </w:r>
@@ -355,7 +346,6 @@
       <w:r>
         <w:rPr>
           <w:rFonts w:ascii="Arial" w:hAnsi="Arial" w:cs="Arial"/>
-          <w:b/>
         </w:rPr>
         <w:t>cliente.obraSocial</w:t>
       </w:r>
@@ -363,7 +353,6 @@
       <w:r>
         <w:rPr>
           <w:rFonts w:ascii="Arial" w:hAnsi="Arial" w:cs="Arial"/>
-          <w:b/>
         </w:rPr>
         <w:t>" : "Privado"}]},{_id : 0,detalle : 1,totalVenta : 1});</w:t>
       </w:r>
@@ -466,23 +455,21 @@
           <w:rFonts w:ascii="Arial" w:hAnsi="Arial" w:cs="Arial"/>
           <w:b/>
         </w:rPr>
-        <w:t>" : {$</w:t>
-      </w:r>
-      <w:proofErr w:type="spellStart"/>
-      <w:r>
-        <w:rPr>
-          <w:rFonts w:ascii="Arial" w:hAnsi="Arial" w:cs="Arial"/>
-          <w:b/>
-        </w:rPr>
-        <w:t>not</w:t>
-      </w:r>
-      <w:proofErr w:type="spellEnd"/>
-      <w:r>
-        <w:rPr>
-          <w:rFonts w:ascii="Arial" w:hAnsi="Arial" w:cs="Arial"/>
-          <w:b/>
-        </w:rPr>
-        <w:t xml:space="preserve"> : {$</w:t>
+        <w:t>" : {$no</w:t>
+      </w:r>
+      <w:r>
+        <w:rPr>
+          <w:rFonts w:ascii="Arial" w:hAnsi="Arial" w:cs="Arial"/>
+          <w:b/>
+        </w:rPr>
+        <w:tab/>
+      </w:r>
+      <w:r>
+        <w:rPr>
+          <w:rFonts w:ascii="Arial" w:hAnsi="Arial" w:cs="Arial"/>
+          <w:b/>
+        </w:rPr>
+        <w:t>t : {$</w:t>
       </w:r>
       <w:proofErr w:type="spellStart"/>
       <w:r>
@@ -518,14 +505,7 @@
           <w:rFonts w:ascii="Arial" w:hAnsi="Arial" w:cs="Arial"/>
           <w:i/>
         </w:rPr>
-        <w:t>“</w:t>
-      </w:r>
-      <w:r>
-        <w:rPr>
-          <w:rFonts w:ascii="Arial" w:hAnsi="Arial" w:cs="Arial"/>
-          <w:i/>
-        </w:rPr>
-        <w:t>{</w:t>
+        <w:t>“{</w:t>
       </w:r>
       <w:proofErr w:type="gramStart"/>
       <w:r>
@@ -557,14 +537,7 @@
           <w:rFonts w:ascii="Arial" w:hAnsi="Arial" w:cs="Arial"/>
           <w:i/>
         </w:rPr>
-        <w:t xml:space="preserve"> : /0003-/}}</w:t>
-      </w:r>
-      <w:r>
-        <w:rPr>
-          <w:rFonts w:ascii="Arial" w:hAnsi="Arial" w:cs="Arial"/>
-          <w:i/>
-        </w:rPr>
-        <w:t xml:space="preserve">” </w:t>
+        <w:t xml:space="preserve"> : /0003-/}}” </w:t>
       </w:r>
       <w:r>
         <w:rPr>
@@ -591,448 +564,448 @@
           <w:rFonts w:ascii="Arial" w:hAnsi="Arial" w:cs="Arial"/>
           <w:u w:val="single"/>
         </w:rPr>
-        <w:t>3. Detalle y totales de cobranza para la cadena completa y por sucursal, por medio de pago y entre fechas.</w:t>
-      </w:r>
-    </w:p>
-    <w:p>
-      <w:pPr>
-        <w:rPr>
-          <w:rFonts w:ascii="Arial" w:hAnsi="Arial" w:cs="Arial"/>
-        </w:rPr>
-      </w:pPr>
-      <w:r>
-        <w:rPr>
-          <w:rFonts w:ascii="Arial" w:hAnsi="Arial" w:cs="Arial"/>
-        </w:rPr>
-        <w:t>*Por sucursal</w:t>
-      </w:r>
-      <w:r>
-        <w:rPr>
-          <w:rFonts w:ascii="Arial" w:hAnsi="Arial" w:cs="Arial"/>
-        </w:rPr>
-        <w:t>:</w:t>
-      </w:r>
-    </w:p>
-    <w:p>
-      <w:pPr>
-        <w:rPr>
-          <w:rFonts w:ascii="Arial" w:hAnsi="Arial" w:cs="Arial"/>
-          <w:b/>
-        </w:rPr>
-      </w:pPr>
-      <w:proofErr w:type="spellStart"/>
-      <w:r>
-        <w:rPr>
-          <w:rFonts w:ascii="Arial" w:hAnsi="Arial" w:cs="Arial"/>
-          <w:b/>
-        </w:rPr>
-        <w:t>db.Venta.find</w:t>
-      </w:r>
-      <w:proofErr w:type="spellEnd"/>
-      <w:r>
-        <w:rPr>
-          <w:rFonts w:ascii="Arial" w:hAnsi="Arial" w:cs="Arial"/>
-          <w:b/>
-        </w:rPr>
-        <w:t>({$</w:t>
-      </w:r>
-      <w:r>
-        <w:rPr>
-          <w:rFonts w:ascii="Arial" w:hAnsi="Arial" w:cs="Arial"/>
-          <w:b/>
-        </w:rPr>
-        <w:t>and : [{ticket : {$</w:t>
-      </w:r>
-      <w:proofErr w:type="spellStart"/>
-      <w:r>
-        <w:rPr>
-          <w:rFonts w:ascii="Arial" w:hAnsi="Arial" w:cs="Arial"/>
-          <w:b/>
-        </w:rPr>
-        <w:t>regex</w:t>
-      </w:r>
-      <w:proofErr w:type="spellEnd"/>
-      <w:r>
-        <w:rPr>
-          <w:rFonts w:ascii="Arial" w:hAnsi="Arial" w:cs="Arial"/>
-          <w:b/>
-        </w:rPr>
-        <w:t xml:space="preserve"> : /0002</w:t>
-      </w:r>
-      <w:r>
-        <w:rPr>
-          <w:rFonts w:ascii="Arial" w:hAnsi="Arial" w:cs="Arial"/>
-          <w:b/>
-        </w:rPr>
-        <w:t>-/}},{fecha : {$</w:t>
-      </w:r>
-      <w:proofErr w:type="spellStart"/>
-      <w:r>
-        <w:rPr>
-          <w:rFonts w:ascii="Arial" w:hAnsi="Arial" w:cs="Arial"/>
-          <w:b/>
-        </w:rPr>
-        <w:t>gte</w:t>
-      </w:r>
-      <w:proofErr w:type="spellEnd"/>
-      <w:r>
-        <w:rPr>
-          <w:rFonts w:ascii="Arial" w:hAnsi="Arial" w:cs="Arial"/>
-          <w:b/>
-        </w:rPr>
-        <w:t xml:space="preserve"> : "2018-02-01"}},{fecha : {$</w:t>
-      </w:r>
-      <w:proofErr w:type="spellStart"/>
-      <w:r>
-        <w:rPr>
-          <w:rFonts w:ascii="Arial" w:hAnsi="Arial" w:cs="Arial"/>
-          <w:b/>
-        </w:rPr>
-        <w:t>lte</w:t>
-      </w:r>
-      <w:proofErr w:type="spellEnd"/>
-      <w:r>
-        <w:rPr>
-          <w:rFonts w:ascii="Arial" w:hAnsi="Arial" w:cs="Arial"/>
-          <w:b/>
-        </w:rPr>
-        <w:t xml:space="preserve"> : "2019-12-21"}},{"</w:t>
-      </w:r>
-      <w:proofErr w:type="spellStart"/>
-      <w:r>
-        <w:rPr>
-          <w:rFonts w:ascii="Arial" w:hAnsi="Arial" w:cs="Arial"/>
-          <w:b/>
-        </w:rPr>
-        <w:t>formaDePago</w:t>
-      </w:r>
-      <w:proofErr w:type="spellEnd"/>
-      <w:r>
-        <w:rPr>
-          <w:rFonts w:ascii="Arial" w:hAnsi="Arial" w:cs="Arial"/>
-          <w:b/>
-        </w:rPr>
-        <w:t>" : "Efectivo"}]},{_id : 0,detalle : 1,formaDePago : 1});</w:t>
-      </w:r>
-    </w:p>
-    <w:p>
-      <w:pPr>
-        <w:rPr>
-          <w:rFonts w:ascii="Arial" w:hAnsi="Arial" w:cs="Arial"/>
-        </w:rPr>
-      </w:pPr>
-      <w:r>
-        <w:rPr>
-          <w:rFonts w:ascii="Arial" w:hAnsi="Arial" w:cs="Arial"/>
-        </w:rPr>
-        <w:t xml:space="preserve">Eliminando </w:t>
-      </w:r>
-      <w:r>
-        <w:rPr>
-          <w:rFonts w:ascii="Arial" w:hAnsi="Arial" w:cs="Arial"/>
-          <w:i/>
-        </w:rPr>
-        <w:t>“</w:t>
-      </w:r>
-      <w:r>
-        <w:rPr>
-          <w:rFonts w:ascii="Arial" w:hAnsi="Arial" w:cs="Arial"/>
-          <w:i/>
-        </w:rPr>
-        <w:t>{</w:t>
-      </w:r>
-      <w:proofErr w:type="gramStart"/>
-      <w:r>
-        <w:rPr>
-          <w:rFonts w:ascii="Arial" w:hAnsi="Arial" w:cs="Arial"/>
-          <w:i/>
-        </w:rPr>
-        <w:t>ticket :</w:t>
-      </w:r>
-      <w:proofErr w:type="gramEnd"/>
-      <w:r>
-        <w:rPr>
-          <w:rFonts w:ascii="Arial" w:hAnsi="Arial" w:cs="Arial"/>
-          <w:i/>
-        </w:rPr>
-        <w:t xml:space="preserve"> {$</w:t>
-      </w:r>
-      <w:proofErr w:type="spellStart"/>
-      <w:r>
-        <w:rPr>
-          <w:rFonts w:ascii="Arial" w:hAnsi="Arial" w:cs="Arial"/>
-          <w:i/>
-        </w:rPr>
-        <w:t>regex</w:t>
-      </w:r>
-      <w:proofErr w:type="spellEnd"/>
-      <w:r>
-        <w:rPr>
-          <w:rFonts w:ascii="Arial" w:hAnsi="Arial" w:cs="Arial"/>
-          <w:i/>
-        </w:rPr>
-        <w:t xml:space="preserve"> : /0002</w:t>
-      </w:r>
-      <w:r>
-        <w:rPr>
-          <w:rFonts w:ascii="Arial" w:hAnsi="Arial" w:cs="Arial"/>
-          <w:i/>
-        </w:rPr>
-        <w:t xml:space="preserve">-/}}” </w:t>
-      </w:r>
-      <w:r>
-        <w:rPr>
-          <w:rFonts w:ascii="Arial" w:hAnsi="Arial" w:cs="Arial"/>
-        </w:rPr>
-        <w:t>obtendremos las ventas por cadena completa ya que no filtramos por sucursal</w:t>
-      </w:r>
-      <w:r>
-        <w:rPr>
-          <w:rFonts w:ascii="Arial" w:hAnsi="Arial" w:cs="Arial"/>
-        </w:rPr>
-        <w:t>.</w:t>
-      </w:r>
-      <w:r>
-        <w:rPr>
-          <w:rFonts w:ascii="Arial" w:hAnsi="Arial" w:cs="Arial"/>
-        </w:rPr>
-        <w:br/>
-      </w:r>
-      <w:r>
-        <w:rPr>
-          <w:rFonts w:ascii="Arial" w:hAnsi="Arial" w:cs="Arial"/>
-        </w:rPr>
-        <w:t>El medio de pago puede cambiarse por “Tarjeta” para obtener las ventas con ese medio de pago.</w:t>
-      </w:r>
-    </w:p>
-    <w:p>
-      <w:pPr>
-        <w:rPr>
-          <w:rFonts w:ascii="Arial" w:hAnsi="Arial" w:cs="Arial"/>
-          <w:u w:val="single"/>
-        </w:rPr>
-      </w:pPr>
-      <w:r>
-        <w:rPr>
-          <w:rFonts w:ascii="Arial" w:hAnsi="Arial" w:cs="Arial"/>
-          <w:u w:val="single"/>
-        </w:rPr>
-        <w:t>4. Detalle y totales de ventas de productos, total de la cadena y por sucursal, entre fechas, diferenciados entre farmacia y perfumería</w:t>
-      </w:r>
-      <w:r>
-        <w:rPr>
-          <w:rFonts w:ascii="Arial" w:hAnsi="Arial" w:cs="Arial"/>
-          <w:u w:val="single"/>
-        </w:rPr>
-        <w:t>.</w:t>
-      </w:r>
-    </w:p>
-    <w:p>
-      <w:pPr>
-        <w:rPr>
-          <w:rFonts w:ascii="Arial" w:hAnsi="Arial" w:cs="Arial"/>
-          <w:b/>
-        </w:rPr>
-      </w:pPr>
-      <w:proofErr w:type="spellStart"/>
-      <w:r>
-        <w:rPr>
-          <w:rFonts w:ascii="Arial" w:hAnsi="Arial" w:cs="Arial"/>
-          <w:b/>
-        </w:rPr>
-        <w:t>db.Venta.find</w:t>
-      </w:r>
-      <w:proofErr w:type="spellEnd"/>
-      <w:r>
-        <w:rPr>
-          <w:rFonts w:ascii="Arial" w:hAnsi="Arial" w:cs="Arial"/>
-          <w:b/>
-        </w:rPr>
-        <w:t>({$and : [{fecha : {$</w:t>
-      </w:r>
-      <w:proofErr w:type="spellStart"/>
-      <w:r>
-        <w:rPr>
-          <w:rFonts w:ascii="Arial" w:hAnsi="Arial" w:cs="Arial"/>
-          <w:b/>
-        </w:rPr>
-        <w:t>gte</w:t>
-      </w:r>
-      <w:proofErr w:type="spellEnd"/>
-      <w:r>
-        <w:rPr>
-          <w:rFonts w:ascii="Arial" w:hAnsi="Arial" w:cs="Arial"/>
-          <w:b/>
-        </w:rPr>
-        <w:t>: "2018-01-01"}},{fecha : {$</w:t>
-      </w:r>
-      <w:proofErr w:type="spellStart"/>
-      <w:r>
-        <w:rPr>
-          <w:rFonts w:ascii="Arial" w:hAnsi="Arial" w:cs="Arial"/>
-          <w:b/>
-        </w:rPr>
-        <w:t>lte</w:t>
-      </w:r>
-      <w:proofErr w:type="spellEnd"/>
-      <w:r>
-        <w:rPr>
-          <w:rFonts w:ascii="Arial" w:hAnsi="Arial" w:cs="Arial"/>
-          <w:b/>
-        </w:rPr>
-        <w:t xml:space="preserve"> : "2019-08-05"}},{ticket : {$</w:t>
-      </w:r>
-      <w:proofErr w:type="spellStart"/>
-      <w:r>
-        <w:rPr>
-          <w:rFonts w:ascii="Arial" w:hAnsi="Arial" w:cs="Arial"/>
-          <w:b/>
-        </w:rPr>
-        <w:t>regex</w:t>
-      </w:r>
-      <w:proofErr w:type="spellEnd"/>
-      <w:r>
-        <w:rPr>
-          <w:rFonts w:ascii="Arial" w:hAnsi="Arial" w:cs="Arial"/>
-          <w:b/>
-        </w:rPr>
-        <w:t xml:space="preserve"> : /0001-/}}]},{_id : 0,detalle : 1,totalVenta : 1}).</w:t>
-      </w:r>
-      <w:proofErr w:type="spellStart"/>
-      <w:r>
-        <w:rPr>
-          <w:rFonts w:ascii="Arial" w:hAnsi="Arial" w:cs="Arial"/>
-          <w:b/>
-        </w:rPr>
-        <w:t>sort</w:t>
-      </w:r>
-      <w:proofErr w:type="spellEnd"/>
-      <w:r>
-        <w:rPr>
-          <w:rFonts w:ascii="Arial" w:hAnsi="Arial" w:cs="Arial"/>
-          <w:b/>
-        </w:rPr>
-        <w:t>({"</w:t>
-      </w:r>
-      <w:proofErr w:type="spellStart"/>
-      <w:r>
-        <w:rPr>
-          <w:rFonts w:ascii="Arial" w:hAnsi="Arial" w:cs="Arial"/>
-          <w:b/>
-        </w:rPr>
-        <w:t>detalle.producto.esMedicamento</w:t>
-      </w:r>
-      <w:proofErr w:type="spellEnd"/>
-      <w:r>
-        <w:rPr>
-          <w:rFonts w:ascii="Arial" w:hAnsi="Arial" w:cs="Arial"/>
-          <w:b/>
-        </w:rPr>
-        <w:t>" : -1});</w:t>
-      </w:r>
-    </w:p>
-    <w:p>
-      <w:pPr>
-        <w:rPr>
-          <w:rFonts w:ascii="Arial" w:hAnsi="Arial" w:cs="Arial"/>
-        </w:rPr>
-      </w:pPr>
-      <w:r>
-        <w:rPr>
-          <w:rFonts w:ascii="Arial" w:hAnsi="Arial" w:cs="Arial"/>
-          <w:i/>
-        </w:rPr>
-        <w:t>“</w:t>
-      </w:r>
-      <w:proofErr w:type="spellStart"/>
-      <w:proofErr w:type="gramStart"/>
-      <w:r>
-        <w:rPr>
-          <w:rFonts w:ascii="Arial" w:hAnsi="Arial" w:cs="Arial"/>
-          <w:i/>
-        </w:rPr>
-        <w:t>sort</w:t>
-      </w:r>
-      <w:proofErr w:type="spellEnd"/>
-      <w:r>
-        <w:rPr>
-          <w:rFonts w:ascii="Arial" w:hAnsi="Arial" w:cs="Arial"/>
-          <w:i/>
-        </w:rPr>
-        <w:t>(</w:t>
-      </w:r>
-      <w:proofErr w:type="gramEnd"/>
-      <w:r>
-        <w:rPr>
-          <w:rFonts w:ascii="Arial" w:hAnsi="Arial" w:cs="Arial"/>
-          <w:i/>
-        </w:rPr>
-        <w:t>{"</w:t>
-      </w:r>
-      <w:proofErr w:type="spellStart"/>
-      <w:r>
-        <w:rPr>
-          <w:rFonts w:ascii="Arial" w:hAnsi="Arial" w:cs="Arial"/>
-          <w:i/>
-        </w:rPr>
-        <w:t>detalle.producto.esMedicamento</w:t>
-      </w:r>
-      <w:proofErr w:type="spellEnd"/>
-      <w:r>
-        <w:rPr>
-          <w:rFonts w:ascii="Arial" w:hAnsi="Arial" w:cs="Arial"/>
-          <w:i/>
-        </w:rPr>
-        <w:t>" : -1}</w:t>
-      </w:r>
-      <w:r>
-        <w:rPr>
-          <w:rFonts w:ascii="Arial" w:hAnsi="Arial" w:cs="Arial"/>
-          <w:i/>
-        </w:rPr>
-        <w:t>”</w:t>
-      </w:r>
-      <w:r>
-        <w:rPr>
-          <w:rFonts w:ascii="Arial" w:hAnsi="Arial" w:cs="Arial"/>
-          <w:b/>
-        </w:rPr>
-        <w:t xml:space="preserve"> </w:t>
-      </w:r>
-      <w:r>
-        <w:rPr>
-          <w:rFonts w:ascii="Arial" w:hAnsi="Arial" w:cs="Arial"/>
-        </w:rPr>
-        <w:t>I</w:t>
-      </w:r>
-      <w:r>
-        <w:rPr>
-          <w:rFonts w:ascii="Arial" w:hAnsi="Arial" w:cs="Arial"/>
-        </w:rPr>
-        <w:t xml:space="preserve">mprime primero todas las ventas donde </w:t>
-      </w:r>
-      <w:proofErr w:type="spellStart"/>
-      <w:r>
-        <w:rPr>
-          <w:rFonts w:ascii="Arial" w:hAnsi="Arial" w:cs="Arial"/>
-        </w:rPr>
-        <w:t>esMedicamento</w:t>
-      </w:r>
-      <w:proofErr w:type="spellEnd"/>
-      <w:r>
-        <w:rPr>
-          <w:rFonts w:ascii="Arial" w:hAnsi="Arial" w:cs="Arial"/>
-        </w:rPr>
-        <w:t>= false, es decir de Perfumería, luego, todas las ventas de Farmacia</w:t>
-      </w:r>
-      <w:r>
-        <w:rPr>
-          <w:rFonts w:ascii="Arial" w:hAnsi="Arial" w:cs="Arial"/>
-        </w:rPr>
-        <w:t>.</w:t>
+        <w:t xml:space="preserve">3. Detalle y totales de cobranza para la cadena completa y por </w:t>
       </w:r>
       <w:bookmarkStart w:id="0" w:name="_GoBack"/>
       <w:bookmarkEnd w:id="0"/>
+      <w:r>
+        <w:rPr>
+          <w:rFonts w:ascii="Arial" w:hAnsi="Arial" w:cs="Arial"/>
+          <w:u w:val="single"/>
+        </w:rPr>
+        <w:t>sucursal, por medio de pago y entre fechas.</w:t>
+      </w:r>
+    </w:p>
+    <w:p>
+      <w:pPr>
+        <w:rPr>
+          <w:rFonts w:ascii="Arial" w:hAnsi="Arial" w:cs="Arial"/>
+        </w:rPr>
+      </w:pPr>
+      <w:r>
+        <w:rPr>
+          <w:rFonts w:ascii="Arial" w:hAnsi="Arial" w:cs="Arial"/>
+        </w:rPr>
+        <w:t>*Por sucursal</w:t>
+      </w:r>
+      <w:r>
+        <w:rPr>
+          <w:rFonts w:ascii="Arial" w:hAnsi="Arial" w:cs="Arial"/>
+        </w:rPr>
+        <w:t>:</w:t>
+      </w:r>
+    </w:p>
+    <w:p>
+      <w:pPr>
+        <w:rPr>
+          <w:rFonts w:ascii="Arial" w:hAnsi="Arial" w:cs="Arial"/>
+          <w:b/>
+        </w:rPr>
+      </w:pPr>
+      <w:proofErr w:type="spellStart"/>
+      <w:r>
+        <w:rPr>
+          <w:rFonts w:ascii="Arial" w:hAnsi="Arial" w:cs="Arial"/>
+          <w:b/>
+        </w:rPr>
+        <w:t>db.Venta.find</w:t>
+      </w:r>
+      <w:proofErr w:type="spellEnd"/>
+      <w:r>
+        <w:rPr>
+          <w:rFonts w:ascii="Arial" w:hAnsi="Arial" w:cs="Arial"/>
+          <w:b/>
+        </w:rPr>
+        <w:t>({$</w:t>
+      </w:r>
+      <w:r>
+        <w:rPr>
+          <w:rFonts w:ascii="Arial" w:hAnsi="Arial" w:cs="Arial"/>
+          <w:b/>
+        </w:rPr>
+        <w:t>and : [{ticket : {$</w:t>
+      </w:r>
+      <w:proofErr w:type="spellStart"/>
+      <w:r>
+        <w:rPr>
+          <w:rFonts w:ascii="Arial" w:hAnsi="Arial" w:cs="Arial"/>
+          <w:b/>
+        </w:rPr>
+        <w:t>regex</w:t>
+      </w:r>
+      <w:proofErr w:type="spellEnd"/>
+      <w:r>
+        <w:rPr>
+          <w:rFonts w:ascii="Arial" w:hAnsi="Arial" w:cs="Arial"/>
+          <w:b/>
+        </w:rPr>
+        <w:t xml:space="preserve"> : /0002</w:t>
+      </w:r>
+      <w:r>
+        <w:rPr>
+          <w:rFonts w:ascii="Arial" w:hAnsi="Arial" w:cs="Arial"/>
+          <w:b/>
+        </w:rPr>
+        <w:t>-/}},{fecha : {$</w:t>
+      </w:r>
+      <w:proofErr w:type="spellStart"/>
+      <w:r>
+        <w:rPr>
+          <w:rFonts w:ascii="Arial" w:hAnsi="Arial" w:cs="Arial"/>
+          <w:b/>
+        </w:rPr>
+        <w:t>gte</w:t>
+      </w:r>
+      <w:proofErr w:type="spellEnd"/>
+      <w:r>
+        <w:rPr>
+          <w:rFonts w:ascii="Arial" w:hAnsi="Arial" w:cs="Arial"/>
+          <w:b/>
+        </w:rPr>
+        <w:t xml:space="preserve"> : "2018-02-01"}},{fecha : {$</w:t>
+      </w:r>
+      <w:proofErr w:type="spellStart"/>
+      <w:r>
+        <w:rPr>
+          <w:rFonts w:ascii="Arial" w:hAnsi="Arial" w:cs="Arial"/>
+          <w:b/>
+        </w:rPr>
+        <w:t>lte</w:t>
+      </w:r>
+      <w:proofErr w:type="spellEnd"/>
+      <w:r>
+        <w:rPr>
+          <w:rFonts w:ascii="Arial" w:hAnsi="Arial" w:cs="Arial"/>
+          <w:b/>
+        </w:rPr>
+        <w:t xml:space="preserve"> : "2019-12-21"}},{"</w:t>
+      </w:r>
+      <w:proofErr w:type="spellStart"/>
+      <w:r>
+        <w:rPr>
+          <w:rFonts w:ascii="Arial" w:hAnsi="Arial" w:cs="Arial"/>
+          <w:b/>
+        </w:rPr>
+        <w:t>formaDePago</w:t>
+      </w:r>
+      <w:proofErr w:type="spellEnd"/>
+      <w:r>
+        <w:rPr>
+          <w:rFonts w:ascii="Arial" w:hAnsi="Arial" w:cs="Arial"/>
+          <w:b/>
+        </w:rPr>
+        <w:t>" : "Efectivo"}]},{_id : 0,detalle : 1,formaDePago : 1});</w:t>
+      </w:r>
+    </w:p>
+    <w:p>
+      <w:pPr>
+        <w:rPr>
+          <w:rFonts w:ascii="Arial" w:hAnsi="Arial" w:cs="Arial"/>
+        </w:rPr>
+      </w:pPr>
+      <w:r>
+        <w:rPr>
+          <w:rFonts w:ascii="Arial" w:hAnsi="Arial" w:cs="Arial"/>
+        </w:rPr>
+        <w:t xml:space="preserve">Eliminando </w:t>
+      </w:r>
+      <w:r>
+        <w:rPr>
+          <w:rFonts w:ascii="Arial" w:hAnsi="Arial" w:cs="Arial"/>
+          <w:i/>
+        </w:rPr>
+        <w:t>“</w:t>
+      </w:r>
+      <w:r>
+        <w:rPr>
+          <w:rFonts w:ascii="Arial" w:hAnsi="Arial" w:cs="Arial"/>
+          <w:i/>
+        </w:rPr>
+        <w:t>{</w:t>
+      </w:r>
+      <w:proofErr w:type="gramStart"/>
+      <w:r>
+        <w:rPr>
+          <w:rFonts w:ascii="Arial" w:hAnsi="Arial" w:cs="Arial"/>
+          <w:i/>
+        </w:rPr>
+        <w:t>ticket :</w:t>
+      </w:r>
+      <w:proofErr w:type="gramEnd"/>
+      <w:r>
+        <w:rPr>
+          <w:rFonts w:ascii="Arial" w:hAnsi="Arial" w:cs="Arial"/>
+          <w:i/>
+        </w:rPr>
+        <w:t xml:space="preserve"> {$</w:t>
+      </w:r>
+      <w:proofErr w:type="spellStart"/>
+      <w:r>
+        <w:rPr>
+          <w:rFonts w:ascii="Arial" w:hAnsi="Arial" w:cs="Arial"/>
+          <w:i/>
+        </w:rPr>
+        <w:t>regex</w:t>
+      </w:r>
+      <w:proofErr w:type="spellEnd"/>
+      <w:r>
+        <w:rPr>
+          <w:rFonts w:ascii="Arial" w:hAnsi="Arial" w:cs="Arial"/>
+          <w:i/>
+        </w:rPr>
+        <w:t xml:space="preserve"> : /0002</w:t>
+      </w:r>
+      <w:r>
+        <w:rPr>
+          <w:rFonts w:ascii="Arial" w:hAnsi="Arial" w:cs="Arial"/>
+          <w:i/>
+        </w:rPr>
+        <w:t xml:space="preserve">-/}}” </w:t>
+      </w:r>
+      <w:r>
+        <w:rPr>
+          <w:rFonts w:ascii="Arial" w:hAnsi="Arial" w:cs="Arial"/>
+        </w:rPr>
+        <w:t>obtendremos las ventas por cadena completa ya que no filtramos por sucursal</w:t>
+      </w:r>
+      <w:r>
+        <w:rPr>
+          <w:rFonts w:ascii="Arial" w:hAnsi="Arial" w:cs="Arial"/>
+        </w:rPr>
+        <w:t>.</w:t>
+      </w:r>
+      <w:r>
+        <w:rPr>
+          <w:rFonts w:ascii="Arial" w:hAnsi="Arial" w:cs="Arial"/>
+        </w:rPr>
+        <w:br/>
+      </w:r>
+      <w:r>
+        <w:rPr>
+          <w:rFonts w:ascii="Arial" w:hAnsi="Arial" w:cs="Arial"/>
+        </w:rPr>
+        <w:t>El medio de pago puede cambiarse por “Tarjeta” para obtener las ventas con ese medio de pago.</w:t>
+      </w:r>
+    </w:p>
+    <w:p>
+      <w:pPr>
+        <w:rPr>
+          <w:rFonts w:ascii="Arial" w:hAnsi="Arial" w:cs="Arial"/>
+          <w:u w:val="single"/>
+        </w:rPr>
+      </w:pPr>
+      <w:r>
+        <w:rPr>
+          <w:rFonts w:ascii="Arial" w:hAnsi="Arial" w:cs="Arial"/>
+          <w:u w:val="single"/>
+        </w:rPr>
+        <w:t>4. Detalle y totales de ventas de productos, total de la cadena y por sucursal, entre fechas, diferenciados entre farmacia y perfumería</w:t>
+      </w:r>
+      <w:r>
+        <w:rPr>
+          <w:rFonts w:ascii="Arial" w:hAnsi="Arial" w:cs="Arial"/>
+          <w:u w:val="single"/>
+        </w:rPr>
+        <w:t>.</w:t>
+      </w:r>
+    </w:p>
+    <w:p>
+      <w:pPr>
+        <w:rPr>
+          <w:rFonts w:ascii="Arial" w:hAnsi="Arial" w:cs="Arial"/>
+          <w:b/>
+        </w:rPr>
+      </w:pPr>
+      <w:proofErr w:type="spellStart"/>
+      <w:r>
+        <w:rPr>
+          <w:rFonts w:ascii="Arial" w:hAnsi="Arial" w:cs="Arial"/>
+          <w:b/>
+        </w:rPr>
+        <w:t>db.Venta.find</w:t>
+      </w:r>
+      <w:proofErr w:type="spellEnd"/>
+      <w:r>
+        <w:rPr>
+          <w:rFonts w:ascii="Arial" w:hAnsi="Arial" w:cs="Arial"/>
+          <w:b/>
+        </w:rPr>
+        <w:t>({$and : [{fecha : {$</w:t>
+      </w:r>
+      <w:proofErr w:type="spellStart"/>
+      <w:r>
+        <w:rPr>
+          <w:rFonts w:ascii="Arial" w:hAnsi="Arial" w:cs="Arial"/>
+          <w:b/>
+        </w:rPr>
+        <w:t>gte</w:t>
+      </w:r>
+      <w:proofErr w:type="spellEnd"/>
+      <w:r>
+        <w:rPr>
+          <w:rFonts w:ascii="Arial" w:hAnsi="Arial" w:cs="Arial"/>
+          <w:b/>
+        </w:rPr>
+        <w:t>: "2018-01-01"}},{fecha : {$</w:t>
+      </w:r>
+      <w:proofErr w:type="spellStart"/>
+      <w:r>
+        <w:rPr>
+          <w:rFonts w:ascii="Arial" w:hAnsi="Arial" w:cs="Arial"/>
+          <w:b/>
+        </w:rPr>
+        <w:t>lte</w:t>
+      </w:r>
+      <w:proofErr w:type="spellEnd"/>
+      <w:r>
+        <w:rPr>
+          <w:rFonts w:ascii="Arial" w:hAnsi="Arial" w:cs="Arial"/>
+          <w:b/>
+        </w:rPr>
+        <w:t xml:space="preserve"> : "2019-08-05"}},{ticket : {$</w:t>
+      </w:r>
+      <w:proofErr w:type="spellStart"/>
+      <w:r>
+        <w:rPr>
+          <w:rFonts w:ascii="Arial" w:hAnsi="Arial" w:cs="Arial"/>
+          <w:b/>
+        </w:rPr>
+        <w:t>regex</w:t>
+      </w:r>
+      <w:proofErr w:type="spellEnd"/>
+      <w:r>
+        <w:rPr>
+          <w:rFonts w:ascii="Arial" w:hAnsi="Arial" w:cs="Arial"/>
+          <w:b/>
+        </w:rPr>
+        <w:t xml:space="preserve"> : /0001-/}}]},{_id : 0,detalle : 1,totalVenta : 1}).</w:t>
+      </w:r>
+      <w:proofErr w:type="spellStart"/>
+      <w:r>
+        <w:rPr>
+          <w:rFonts w:ascii="Arial" w:hAnsi="Arial" w:cs="Arial"/>
+          <w:b/>
+        </w:rPr>
+        <w:t>sort</w:t>
+      </w:r>
+      <w:proofErr w:type="spellEnd"/>
+      <w:r>
+        <w:rPr>
+          <w:rFonts w:ascii="Arial" w:hAnsi="Arial" w:cs="Arial"/>
+          <w:b/>
+        </w:rPr>
+        <w:t>({"</w:t>
+      </w:r>
+      <w:proofErr w:type="spellStart"/>
+      <w:r>
+        <w:rPr>
+          <w:rFonts w:ascii="Arial" w:hAnsi="Arial" w:cs="Arial"/>
+          <w:b/>
+        </w:rPr>
+        <w:t>detalle.producto.esMedicamento</w:t>
+      </w:r>
+      <w:proofErr w:type="spellEnd"/>
+      <w:r>
+        <w:rPr>
+          <w:rFonts w:ascii="Arial" w:hAnsi="Arial" w:cs="Arial"/>
+          <w:b/>
+        </w:rPr>
+        <w:t>" : -1});</w:t>
+      </w:r>
+    </w:p>
+    <w:p>
+      <w:pPr>
+        <w:rPr>
+          <w:rFonts w:ascii="Arial" w:hAnsi="Arial" w:cs="Arial"/>
+        </w:rPr>
+      </w:pPr>
+      <w:r>
+        <w:rPr>
+          <w:rFonts w:ascii="Arial" w:hAnsi="Arial" w:cs="Arial"/>
+          <w:i/>
+        </w:rPr>
+        <w:t>“</w:t>
+      </w:r>
+      <w:proofErr w:type="spellStart"/>
+      <w:proofErr w:type="gramStart"/>
+      <w:r>
+        <w:rPr>
+          <w:rFonts w:ascii="Arial" w:hAnsi="Arial" w:cs="Arial"/>
+          <w:i/>
+        </w:rPr>
+        <w:t>sort</w:t>
+      </w:r>
+      <w:proofErr w:type="spellEnd"/>
+      <w:r>
+        <w:rPr>
+          <w:rFonts w:ascii="Arial" w:hAnsi="Arial" w:cs="Arial"/>
+          <w:i/>
+        </w:rPr>
+        <w:t>(</w:t>
+      </w:r>
+      <w:proofErr w:type="gramEnd"/>
+      <w:r>
+        <w:rPr>
+          <w:rFonts w:ascii="Arial" w:hAnsi="Arial" w:cs="Arial"/>
+          <w:i/>
+        </w:rPr>
+        <w:t>{"</w:t>
+      </w:r>
+      <w:proofErr w:type="spellStart"/>
+      <w:r>
+        <w:rPr>
+          <w:rFonts w:ascii="Arial" w:hAnsi="Arial" w:cs="Arial"/>
+          <w:i/>
+        </w:rPr>
+        <w:t>detalle.producto.esMedicamento</w:t>
+      </w:r>
+      <w:proofErr w:type="spellEnd"/>
+      <w:r>
+        <w:rPr>
+          <w:rFonts w:ascii="Arial" w:hAnsi="Arial" w:cs="Arial"/>
+          <w:i/>
+        </w:rPr>
+        <w:t>" : -1}”</w:t>
+      </w:r>
+      <w:r>
+        <w:rPr>
+          <w:rFonts w:ascii="Arial" w:hAnsi="Arial" w:cs="Arial"/>
+          <w:b/>
+        </w:rPr>
+        <w:t xml:space="preserve"> </w:t>
+      </w:r>
+      <w:r>
+        <w:rPr>
+          <w:rFonts w:ascii="Arial" w:hAnsi="Arial" w:cs="Arial"/>
+        </w:rPr>
+        <w:t>I</w:t>
+      </w:r>
+      <w:r>
+        <w:rPr>
+          <w:rFonts w:ascii="Arial" w:hAnsi="Arial" w:cs="Arial"/>
+        </w:rPr>
+        <w:t xml:space="preserve">mprime primero todas las ventas donde </w:t>
+      </w:r>
+      <w:proofErr w:type="spellStart"/>
+      <w:r>
+        <w:rPr>
+          <w:rFonts w:ascii="Arial" w:hAnsi="Arial" w:cs="Arial"/>
+        </w:rPr>
+        <w:t>esMedicamento</w:t>
+      </w:r>
+      <w:proofErr w:type="spellEnd"/>
+      <w:r>
+        <w:rPr>
+          <w:rFonts w:ascii="Arial" w:hAnsi="Arial" w:cs="Arial"/>
+        </w:rPr>
+        <w:t>= false, es decir de Perfumería, luego, todas las ventas de Farmacia</w:t>
+      </w:r>
+      <w:r>
+        <w:rPr>
+          <w:rFonts w:ascii="Arial" w:hAnsi="Arial" w:cs="Arial"/>
+        </w:rPr>
+        <w:t>.</w:t>
+      </w:r>
     </w:p>
     <w:p>
       <w:pPr>

</xml_diff>